<commit_message>
Top Primary Menu Translation Updated
</commit_message>
<xml_diff>
--- a/km-changes.docx
+++ b/km-changes.docx
@@ -4,245 +4,119 @@
   <w:body>
     <w:p>
       <w:r>
-        <w:t xml:space="preserve">ALTER TABLE products ADD </w:t>
-      </w:r>
-      <w:proofErr w:type="spellStart"/>
-      <w:r>
-        <w:t>name_km</w:t>
-      </w:r>
-      <w:proofErr w:type="spellEnd"/>
-      <w:r>
-        <w:t xml:space="preserve"> INT NULL DEFAULT NULL AFTER name;</w:t>
-      </w:r>
-    </w:p>
-    <w:p>
-      <w:r>
-        <w:t xml:space="preserve">ALTER TABLE products ADD </w:t>
-      </w:r>
-      <w:proofErr w:type="spellStart"/>
-      <w:r>
-        <w:t>summary_km</w:t>
-      </w:r>
-      <w:proofErr w:type="spellEnd"/>
-      <w:r>
-        <w:t xml:space="preserve"> </w:t>
-      </w:r>
-      <w:proofErr w:type="gramStart"/>
-      <w:r>
-        <w:t>VARCHAR(</w:t>
-      </w:r>
-      <w:proofErr w:type="gramEnd"/>
-      <w:r>
-        <w:t>255) NULL DEFAULT NULL AFTER summary;</w:t>
-      </w:r>
-    </w:p>
-    <w:p>
-      <w:r>
-        <w:t xml:space="preserve">ALTER TABLE products ADD </w:t>
-      </w:r>
-      <w:proofErr w:type="spellStart"/>
-      <w:r>
-        <w:t>description_km</w:t>
-      </w:r>
-      <w:proofErr w:type="spellEnd"/>
-      <w:r>
-        <w:t xml:space="preserve"> LONGTEXT NULL DEFAULT NULL AFTER description;</w:t>
+        <w:t>ALTER TABLE products ADD name_km INT NULL DEFAULT NULL AFTER name;</w:t>
+      </w:r>
+    </w:p>
+    <w:p>
+      <w:r>
+        <w:t>ALTER TABLE products ADD summary_km VARCHAR(255) NULL DEFAULT NULL AFTER summary;</w:t>
+      </w:r>
+    </w:p>
+    <w:p>
+      <w:r>
+        <w:t>ALTER TABLE products ADD description_km LONGTEXT NULL DEFAULT NULL AFTER description;</w:t>
       </w:r>
       <w:r>
         <w:br/>
       </w:r>
       <w:r>
         <w:br/>
-      </w:r>
-      <w:r>
-        <w:t xml:space="preserve">ALTER TABLE categories ADD </w:t>
-      </w:r>
-      <w:proofErr w:type="spellStart"/>
-      <w:r>
-        <w:t>name_km</w:t>
-      </w:r>
-      <w:proofErr w:type="spellEnd"/>
-      <w:r>
-        <w:t xml:space="preserve"> </w:t>
-      </w:r>
-      <w:proofErr w:type="gramStart"/>
-      <w:r>
-        <w:t>VARCHAR(</w:t>
-      </w:r>
-      <w:proofErr w:type="gramEnd"/>
-      <w:r>
-        <w:t>255) NULL DEFAULT NULL AFTER name;</w:t>
-      </w:r>
-    </w:p>
-    <w:p>
-      <w:r>
-        <w:t xml:space="preserve">ALTER TABLE </w:t>
-      </w:r>
-      <w:proofErr w:type="spellStart"/>
-      <w:r>
-        <w:t>sub_categories</w:t>
-      </w:r>
-      <w:proofErr w:type="spellEnd"/>
-      <w:r>
-        <w:t xml:space="preserve"> ADD </w:t>
-      </w:r>
-      <w:proofErr w:type="spellStart"/>
-      <w:r>
-        <w:t>name_km</w:t>
-      </w:r>
-      <w:proofErr w:type="spellEnd"/>
-      <w:r>
-        <w:t xml:space="preserve"> </w:t>
-      </w:r>
-      <w:proofErr w:type="gramStart"/>
-      <w:r>
-        <w:t>VARCHAR(</w:t>
-      </w:r>
-      <w:proofErr w:type="gramEnd"/>
-      <w:r>
-        <w:t>255) NULL DEFAULT NULL AFTER name;</w:t>
-      </w:r>
-    </w:p>
-    <w:p>
-      <w:r>
-        <w:t xml:space="preserve">ALTER TABLE units ADD </w:t>
-      </w:r>
-      <w:proofErr w:type="spellStart"/>
-      <w:r>
-        <w:t>name_km</w:t>
-      </w:r>
-      <w:proofErr w:type="spellEnd"/>
-      <w:r>
-        <w:t xml:space="preserve"> </w:t>
-      </w:r>
-      <w:proofErr w:type="gramStart"/>
-      <w:r>
-        <w:t>VARCHAR(</w:t>
-      </w:r>
-      <w:proofErr w:type="gramEnd"/>
-      <w:r>
-        <w:t>255) NULL DEFAULT NULL AFTER name;</w:t>
-      </w:r>
-    </w:p>
-    <w:p>
-      <w:r>
-        <w:t xml:space="preserve">ALTER TABLE </w:t>
-      </w:r>
-      <w:proofErr w:type="spellStart"/>
-      <w:r>
-        <w:t>delivery_options</w:t>
-      </w:r>
-      <w:proofErr w:type="spellEnd"/>
-      <w:r>
-        <w:t xml:space="preserve"> ADD </w:t>
-      </w:r>
-      <w:proofErr w:type="spellStart"/>
-      <w:r>
-        <w:t>title_km</w:t>
-      </w:r>
-      <w:proofErr w:type="spellEnd"/>
-      <w:r>
-        <w:t xml:space="preserve"> </w:t>
-      </w:r>
-      <w:proofErr w:type="gramStart"/>
-      <w:r>
-        <w:t>VARCHAR(</w:t>
-      </w:r>
-      <w:proofErr w:type="gramEnd"/>
-      <w:r>
-        <w:t>255) NULL DEFAULT NULL AFTER title;</w:t>
-      </w:r>
-    </w:p>
-    <w:p>
-      <w:r>
-        <w:t xml:space="preserve">ALTER TABLE </w:t>
-      </w:r>
-      <w:proofErr w:type="spellStart"/>
-      <w:r>
-        <w:t>delivery_options</w:t>
-      </w:r>
-      <w:proofErr w:type="spellEnd"/>
-      <w:r>
-        <w:t xml:space="preserve"> ADD </w:t>
-      </w:r>
-      <w:proofErr w:type="spellStart"/>
-      <w:r>
-        <w:t>sub_title_km</w:t>
-      </w:r>
-      <w:proofErr w:type="spellEnd"/>
-      <w:r>
-        <w:t xml:space="preserve"> </w:t>
-      </w:r>
-      <w:proofErr w:type="gramStart"/>
-      <w:r>
-        <w:t>VARCHAR(</w:t>
-      </w:r>
-      <w:proofErr w:type="gramEnd"/>
-      <w:r>
-        <w:t xml:space="preserve">255) NULL DEFAULT NULL AFTER </w:t>
-      </w:r>
-      <w:proofErr w:type="spellStart"/>
-      <w:r>
-        <w:t>sub_title</w:t>
-      </w:r>
-      <w:proofErr w:type="spellEnd"/>
-      <w:r>
-        <w:t>;</w:t>
-      </w:r>
-    </w:p>
-    <w:p>
-      <w:r>
-        <w:t xml:space="preserve">ALTER TABLE brands ADD </w:t>
-      </w:r>
-      <w:proofErr w:type="spellStart"/>
-      <w:r>
-        <w:t>name_km</w:t>
-      </w:r>
-      <w:proofErr w:type="spellEnd"/>
-      <w:r>
-        <w:t xml:space="preserve"> </w:t>
-      </w:r>
-      <w:proofErr w:type="gramStart"/>
-      <w:r>
-        <w:t>VARCHAR(</w:t>
-      </w:r>
-      <w:proofErr w:type="gramEnd"/>
-      <w:r>
-        <w:t>255) NULL DEFAULT NULL AFTER name;</w:t>
-      </w:r>
-    </w:p>
-    <w:p>
-      <w:r>
-        <w:t xml:space="preserve">ALTER TABLE brands ADD </w:t>
-      </w:r>
-      <w:proofErr w:type="spellStart"/>
-      <w:r>
-        <w:t>description_km</w:t>
-      </w:r>
-      <w:proofErr w:type="spellEnd"/>
-      <w:r>
-        <w:t xml:space="preserve"> LONGTEXT NULL DEFAULT NULL AFTER description;</w:t>
-      </w:r>
-    </w:p>
-    <w:p>
-      <w:r>
-        <w:t xml:space="preserve">ALTER TABLE colors ADD </w:t>
-      </w:r>
-      <w:proofErr w:type="spellStart"/>
-      <w:r>
-        <w:t>name_km</w:t>
-      </w:r>
-      <w:proofErr w:type="spellEnd"/>
-      <w:r>
-        <w:t xml:space="preserve"> </w:t>
-      </w:r>
-      <w:proofErr w:type="gramStart"/>
-      <w:r>
-        <w:t>VARCHAR(</w:t>
-      </w:r>
-      <w:proofErr w:type="gramEnd"/>
-      <w:r>
-        <w:t>255) NULL DEFAULT NULL AFTER name;</w:t>
+        <w:t>ALTER TABLE categories ADD name_km VARCHAR(255) NULL DEFAULT NULL AFTER name;</w:t>
+      </w:r>
+    </w:p>
+    <w:p>
+      <w:r>
+        <w:t>ALTER TABLE sub_categories ADD name_km VARCHAR(255) NULL DEFAULT NULL AFTER name;</w:t>
+      </w:r>
+    </w:p>
+    <w:p>
+      <w:r>
+        <w:t>ALTER TABLE units ADD name_km VARCHAR(255) NULL DEFAULT NULL AFTER name;</w:t>
+      </w:r>
+    </w:p>
+    <w:p>
+      <w:r>
+        <w:t>ALTER TABLE delivery_options ADD title_km VARCHAR(255) NULL DEFAULT NULL AFTER title;</w:t>
+      </w:r>
+    </w:p>
+    <w:p>
+      <w:r>
+        <w:t>ALTER TABLE delivery_options ADD sub_title_km VARCHAR(255) NULL DEFAULT NULL AFTER sub_title;</w:t>
+      </w:r>
+    </w:p>
+    <w:p>
+      <w:r>
+        <w:t>ALTER TABLE brands ADD name_km VARCHAR(255) NULL DEFAULT NULL AFTER name;</w:t>
+      </w:r>
+    </w:p>
+    <w:p>
+      <w:r>
+        <w:t>ALTER TABLE brands ADD description_km LONGTEXT NULL DEFAULT NULL AFTER description;</w:t>
+      </w:r>
+    </w:p>
+    <w:p>
+      <w:r>
+        <w:t>ALTER TABLE colors ADD name_km VARCHAR(255) NULL DEFAULT NULL AFTER name;</w:t>
+      </w:r>
+    </w:p>
+    <w:p>
+      <w:r>
+        <w:t>ALTER TABLE sizes ADD name_km VARCHAR(255) NULL DEFAULT NULL AFTER name;</w:t>
+      </w:r>
+    </w:p>
+    <w:p>
+      <w:r>
+        <w:t>ALTER TABLE product_attributes ADD title_km VARCHAR(255) NULL DEFAULT NULL AFTER title;</w:t>
+      </w:r>
+    </w:p>
+    <w:p>
+      <w:r>
+        <w:t>ALTER TABLE product_attributes ADD terms_km LONGTEXT NULL DEFAULT NULL AFTER terms;</w:t>
+      </w:r>
+    </w:p>
+    <w:p>
+      <w:r>
+        <w:t>ALTER TABLE pages ADD title_km VARCHAR(255) NULL DEFAULT NULL AFTER title;</w:t>
+      </w:r>
+    </w:p>
+    <w:p>
+      <w:r>
+        <w:t>ALTER TABLE pages ADD meta_tags_km TEXT NULL DEFAULT NULL AFTER meta_tags;</w:t>
+      </w:r>
+    </w:p>
+    <w:p>
+      <w:r>
+        <w:t>ALTER TABLE pages ADD content_km LONGTEXT NULL DEFAULT NULL AFTER content;</w:t>
+      </w:r>
+    </w:p>
+    <w:p>
+      <w:r>
+        <w:t>ALTER TABLE pages ADD meta_description_km TEXT NULL DEFAULT NULL AFTER meta_description;</w:t>
+      </w:r>
+    </w:p>
+    <w:p>
+      <w:r>
+        <w:t>ALTER TABLE faqs ADD title_km VARCHAR(255) NULL DEFAULT NULL AFTER title;</w:t>
+      </w:r>
+    </w:p>
+    <w:p>
+      <w:r>
+        <w:t>ALTER TABLE faqs ADD description_km LONGTEXT NULL DEFAULT NULL AFTER description;</w:t>
+      </w:r>
+    </w:p>
+    <w:p>
+      <w:r>
+        <w:t>ALTER TABLE campaigns ADD title_km VARCHAR(255) NULL DEFAULT NULL AFTER title;</w:t>
+      </w:r>
+    </w:p>
+    <w:p>
+      <w:r>
+        <w:t>ALTER TABLE campaigns CHANGE subtitle subtitle TEXT CHARACTER SET utf8mb4 COLLATE utf8mb4_unicode_ci NULL DEFAULT NULL;</w:t>
+      </w:r>
+    </w:p>
+    <w:p>
+      <w:r>
+        <w:t>ALTER TABLE campaigns ADD subtitle_km TEXT NULL DEFAULT NULL AFTER subtitle;</w:t>
       </w:r>
     </w:p>
     <w:sectPr>

</xml_diff>